<commit_message>
fix: fix code & docx, need to improve the presentation
</commit_message>
<xml_diff>
--- a/SuperMarIAWorld.docx
+++ b/SuperMarIAWorld.docx
@@ -2004,7 +2004,7 @@
           <w:noProof/>
         </w:rPr>
         <w:drawing>
-          <wp:inline distT="0" distB="0" distL="0" distR="0" wp14:anchorId="27FABDEA" wp14:editId="7570B595">
+          <wp:inline distT="0" distB="0" distL="0" distR="0" wp14:anchorId="27FABDEA" wp14:editId="72F4F106">
             <wp:extent cx="3548418" cy="1567689"/>
             <wp:effectExtent l="0" t="0" r="0" b="0"/>
             <wp:docPr id="275307368" name="Image 4" descr="Mario Neural Network - Blog Coddity"/>
@@ -2176,50 +2176,20 @@
           <w:color w:val="9EB2EB"/>
           <w:u w:val="single"/>
         </w:rPr>
-        <w:t xml:space="preserve">Le </w:t>
-      </w:r>
-      <w:proofErr w:type="spellStart"/>
-      <w:r>
-        <w:rPr>
-          <w:color w:val="9EB2EB"/>
-          <w:u w:val="single"/>
-        </w:rPr>
-        <w:t>Lua</w:t>
-      </w:r>
-      <w:proofErr w:type="spellEnd"/>
-      <w:r>
-        <w:rPr>
-          <w:color w:val="9EB2EB"/>
-          <w:u w:val="single"/>
-        </w:rPr>
-        <w:t> ?!</w:t>
-      </w:r>
-    </w:p>
-    <w:p>
-      <w:pPr>
-        <w:rPr>
-          <w:color w:val="9EB2EB"/>
-        </w:rPr>
-      </w:pPr>
-      <w:r>
-        <w:rPr>
-          <w:color w:val="9EB2EB"/>
-        </w:rPr>
-        <w:t xml:space="preserve">Je pense que maintenant que nous avons vu les deux concepts principaux nous pouvons nous attarder sur le langage de programmation que tu vas utiliser, le </w:t>
-      </w:r>
-      <w:proofErr w:type="spellStart"/>
-      <w:r>
-        <w:rPr>
-          <w:color w:val="9EB2EB"/>
-        </w:rPr>
-        <w:t>Lua</w:t>
-      </w:r>
-      <w:proofErr w:type="spellEnd"/>
-      <w:r>
-        <w:rPr>
-          <w:color w:val="9EB2EB"/>
-        </w:rPr>
-        <w:t>. Pour cela on va faire un rapide tour global.</w:t>
+        <w:t>Le Lua ?!</w:t>
+      </w:r>
+    </w:p>
+    <w:p>
+      <w:pPr>
+        <w:rPr>
+          <w:color w:val="9EB2EB"/>
+        </w:rPr>
+      </w:pPr>
+      <w:r>
+        <w:rPr>
+          <w:color w:val="9EB2EB"/>
+        </w:rPr>
+        <w:t>Je pense que maintenant que nous avons vu les deux concepts principaux nous pouvons nous attarder sur le langage de programmation que tu vas utiliser, le Lua. Pour cela on va faire un rapide tour global.</w:t>
       </w:r>
     </w:p>
     <w:p>
@@ -2326,16 +2296,8 @@
         <w:rPr>
           <w:color w:val="9EB2EB"/>
         </w:rPr>
-        <w:t xml:space="preserve"> en </w:t>
-      </w:r>
-      <w:proofErr w:type="spellStart"/>
-      <w:r>
-        <w:rPr>
-          <w:color w:val="9EB2EB"/>
-        </w:rPr>
-        <w:t>Lua</w:t>
-      </w:r>
-      <w:proofErr w:type="spellEnd"/>
+        <w:t xml:space="preserve"> en Lua</w:t>
+      </w:r>
       <w:r>
         <w:rPr>
           <w:color w:val="9EB2EB"/>
@@ -2390,21 +2352,7 @@
         <w:rPr>
           <w:color w:val="9EB2EB"/>
         </w:rPr>
-        <w:t xml:space="preserve"> </w:t>
-      </w:r>
-      <w:proofErr w:type="spellStart"/>
-      <w:r>
-        <w:rPr>
-          <w:color w:val="9EB2EB"/>
-        </w:rPr>
-        <w:t>Lua</w:t>
-      </w:r>
-      <w:proofErr w:type="spellEnd"/>
-      <w:r>
-        <w:rPr>
-          <w:color w:val="9EB2EB"/>
-        </w:rPr>
-        <w:t xml:space="preserve"> prend en charge plusieurs types de données de base, tels que les nombres (entiers et à virgule flottante), les chaînes de caractères et les booléens.</w:t>
+        <w:t xml:space="preserve"> Lua prend en charge plusieurs types de données de base, tels que les nombres (entiers et à virgule flottante), les chaînes de caractères et les booléens.</w:t>
       </w:r>
     </w:p>
     <w:p>
@@ -2628,19 +2576,11 @@
         </w:rPr>
         <w:t xml:space="preserve">Le </w:t>
       </w:r>
-      <w:proofErr w:type="spellStart"/>
-      <w:r>
-        <w:rPr>
-          <w:color w:val="9EB2EB"/>
-        </w:rPr>
-        <w:t>Lua</w:t>
-      </w:r>
-      <w:proofErr w:type="spellEnd"/>
-      <w:r>
-        <w:rPr>
-          <w:color w:val="9EB2EB"/>
-        </w:rPr>
-        <w:t xml:space="preserve"> prend en charge les boucles </w:t>
+      <w:r>
+        <w:rPr>
+          <w:color w:val="9EB2EB"/>
+        </w:rPr>
+        <w:t xml:space="preserve">Lua prend en charge les boucles </w:t>
       </w:r>
       <w:r>
         <w:rPr>
@@ -2889,21 +2829,7 @@
         <w:rPr>
           <w:color w:val="9EB2EB"/>
         </w:rPr>
-        <w:t xml:space="preserve">définir et appeler des fonctions en </w:t>
-      </w:r>
-      <w:proofErr w:type="spellStart"/>
-      <w:r>
-        <w:rPr>
-          <w:color w:val="9EB2EB"/>
-        </w:rPr>
-        <w:t>Lua</w:t>
-      </w:r>
-      <w:proofErr w:type="spellEnd"/>
-      <w:r>
-        <w:rPr>
-          <w:color w:val="9EB2EB"/>
-        </w:rPr>
-        <w:t>. Les fonctions peuvent avoir des paramètres et renvoyer des valeurs.</w:t>
+        <w:t>définir et appeler des fonctions en Lua. Les fonctions peuvent avoir des paramètres et renvoyer des valeurs.</w:t>
       </w:r>
     </w:p>
     <w:p>
@@ -3006,21 +2932,7 @@
         <w:rPr>
           <w:color w:val="9EB2EB"/>
         </w:rPr>
-        <w:t xml:space="preserve">Les tables </w:t>
-      </w:r>
-      <w:proofErr w:type="spellStart"/>
-      <w:r>
-        <w:rPr>
-          <w:color w:val="9EB2EB"/>
-        </w:rPr>
-        <w:t>Lua</w:t>
-      </w:r>
-      <w:proofErr w:type="spellEnd"/>
-      <w:r>
-        <w:rPr>
-          <w:color w:val="9EB2EB"/>
-        </w:rPr>
-        <w:t xml:space="preserve"> sont des structures de données très polyvalentes. Elles peuvent être utilisées pour créer des tableaux, des dictionnaires, des enregistrements, et bien plus encore. Les tables peuvent contenir des valeurs de différents types, y compris d'autres tables.</w:t>
+        <w:t>Les tables Lua sont des structures de données très polyvalentes. Elles peuvent être utilisées pour créer des tableaux, des dictionnaires, des enregistrements, et bien plus encore. Les tables peuvent contenir des valeurs de différents types, y compris d'autres tables.</w:t>
       </w:r>
     </w:p>
     <w:p>
@@ -3058,7 +2970,7 @@
         </w:rPr>
         <w:lastRenderedPageBreak/>
         <w:drawing>
-          <wp:anchor distT="0" distB="0" distL="114300" distR="114300" simplePos="0" relativeHeight="251685888" behindDoc="0" locked="0" layoutInCell="1" allowOverlap="1" wp14:anchorId="59B33F6F" wp14:editId="0C8F6DB7">
+          <wp:anchor distT="0" distB="0" distL="114300" distR="114300" simplePos="0" relativeHeight="251685888" behindDoc="0" locked="0" layoutInCell="1" allowOverlap="1" wp14:anchorId="59B33F6F" wp14:editId="6D26576D">
             <wp:simplePos x="0" y="0"/>
             <wp:positionH relativeFrom="margin">
               <wp:align>right</wp:align>
@@ -3206,56 +3118,34 @@
         <w:rPr>
           <w:color w:val="9EB2EB"/>
         </w:rPr>
-        <w:t xml:space="preserve">Les tables en </w:t>
-      </w:r>
-      <w:proofErr w:type="spellStart"/>
-      <w:r>
-        <w:rPr>
-          <w:color w:val="9EB2EB"/>
-        </w:rPr>
-        <w:t>Lua</w:t>
-      </w:r>
-      <w:proofErr w:type="spellEnd"/>
-      <w:r>
-        <w:rPr>
-          <w:color w:val="9EB2EB"/>
-        </w:rPr>
-        <w:t xml:space="preserve"> peuvent être utilisées comme des listes associatives ou des dictionnaires, où chaque élément est associé à une clé unique.</w:t>
-      </w:r>
-    </w:p>
-    <w:p>
-      <w:pPr>
-        <w:rPr>
-          <w:color w:val="9EB2EB"/>
-        </w:rPr>
-      </w:pPr>
-    </w:p>
-    <w:p>
-      <w:pPr>
-        <w:rPr>
-          <w:color w:val="9EB2EB"/>
-        </w:rPr>
-      </w:pPr>
-    </w:p>
-    <w:p>
-      <w:pPr>
-        <w:rPr>
-          <w:color w:val="9EB2EB"/>
-        </w:rPr>
-      </w:pPr>
-      <w:proofErr w:type="spellStart"/>
-      <w:r>
-        <w:rPr>
-          <w:color w:val="9EB2EB"/>
-        </w:rPr>
-        <w:t>Lua</w:t>
-      </w:r>
-      <w:proofErr w:type="spellEnd"/>
-      <w:r>
-        <w:rPr>
-          <w:color w:val="9EB2EB"/>
-        </w:rPr>
-        <w:t xml:space="preserve"> ne dispose pas d'une structure de file intégrée, mais vous pouvez facilement implémenter une file en utilisant une table. Les opérations d'ajout (</w:t>
+        <w:t>Les tables en Lua peuvent être utilisées comme des listes associatives ou des dictionnaires, où chaque élément est associé à une clé unique.</w:t>
+      </w:r>
+    </w:p>
+    <w:p>
+      <w:pPr>
+        <w:rPr>
+          <w:color w:val="9EB2EB"/>
+        </w:rPr>
+      </w:pPr>
+    </w:p>
+    <w:p>
+      <w:pPr>
+        <w:rPr>
+          <w:color w:val="9EB2EB"/>
+        </w:rPr>
+      </w:pPr>
+    </w:p>
+    <w:p>
+      <w:pPr>
+        <w:rPr>
+          <w:color w:val="9EB2EB"/>
+        </w:rPr>
+      </w:pPr>
+      <w:r>
+        <w:rPr>
+          <w:color w:val="9EB2EB"/>
+        </w:rPr>
+        <w:t>Lua ne dispose pas d'une structure de file intégrée, mais vous pouvez facilement implémenter une file en utilisant une table. Les opérations d'ajout (</w:t>
       </w:r>
       <w:proofErr w:type="spellStart"/>
       <w:r>
@@ -3359,21 +3249,7 @@
         <w:rPr>
           <w:color w:val="9EB2EB"/>
         </w:rPr>
-        <w:t xml:space="preserve">Les piles peuvent également être implémentées en utilisant des tables </w:t>
-      </w:r>
-      <w:proofErr w:type="spellStart"/>
-      <w:r>
-        <w:rPr>
-          <w:color w:val="9EB2EB"/>
-        </w:rPr>
-        <w:t>Lua</w:t>
-      </w:r>
-      <w:proofErr w:type="spellEnd"/>
-      <w:r>
-        <w:rPr>
-          <w:color w:val="9EB2EB"/>
-        </w:rPr>
-        <w:t>. Vous pouvez ajouter des éléments au sommet et les retirer du sommet.</w:t>
+        <w:t>Les piles peuvent également être implémentées en utilisant des tables Lua. Vous pouvez ajouter des éléments au sommet et les retirer du sommet.</w:t>
       </w:r>
     </w:p>
     <w:p>
@@ -3449,21 +3325,7 @@
         <w:rPr>
           <w:color w:val="9EB2EB"/>
         </w:rPr>
-        <w:t xml:space="preserve">Bien que </w:t>
-      </w:r>
-      <w:proofErr w:type="spellStart"/>
-      <w:r>
-        <w:rPr>
-          <w:color w:val="9EB2EB"/>
-        </w:rPr>
-        <w:t>Lua</w:t>
-      </w:r>
-      <w:proofErr w:type="spellEnd"/>
-      <w:r>
-        <w:rPr>
-          <w:color w:val="9EB2EB"/>
-        </w:rPr>
-        <w:t xml:space="preserve"> ne dispose pas nativement d'une structure de données de type ensemble, vous pouvez simuler un ensemble en utilisant des tables où les clés sont utilisées pour représenter les éléments.</w:t>
+        <w:t>Bien que Lua ne dispose pas nativement d'une structure de données de type ensemble, vous pouvez simuler un ensemble en utilisant des tables où les clés sont utilisées pour représenter les éléments.</w:t>
       </w:r>
     </w:p>
     <w:p>
@@ -3571,19 +3433,11 @@
         </w:rPr>
       </w:pPr>
       <w:hyperlink r:id="rId24" w:history="1">
-        <w:proofErr w:type="spellStart"/>
         <w:r>
           <w:rPr>
             <w:rStyle w:val="Lienhypertexte"/>
           </w:rPr>
-          <w:t>Bizhawk</w:t>
-        </w:r>
-        <w:proofErr w:type="spellEnd"/>
-        <w:r>
-          <w:rPr>
-            <w:rStyle w:val="Lienhypertexte"/>
-          </w:rPr>
-          <w:t>/</w:t>
+          <w:t>Bizhawk/</w:t>
         </w:r>
         <w:proofErr w:type="spellStart"/>
         <w:r>
@@ -3619,21 +3473,7 @@
         <w:rPr>
           <w:color w:val="9EB2EB"/>
         </w:rPr>
-        <w:t xml:space="preserve">Cela te redirige vers la documentation de l'émulateur </w:t>
-      </w:r>
-      <w:proofErr w:type="spellStart"/>
-      <w:r>
-        <w:rPr>
-          <w:color w:val="9EB2EB"/>
-        </w:rPr>
-        <w:t>Bizhawk</w:t>
-      </w:r>
-      <w:proofErr w:type="spellEnd"/>
-      <w:r>
-        <w:rPr>
-          <w:color w:val="9EB2EB"/>
-        </w:rPr>
-        <w:t xml:space="preserve">, qui te serviront à </w:t>
+        <w:t xml:space="preserve">Cela te redirige vers la documentation de l'émulateur Bizhawk, qui te serviront à </w:t>
       </w:r>
       <w:r>
         <w:rPr>
@@ -3850,21 +3690,7 @@
         <w:rPr>
           <w:color w:val="9EB2EB"/>
         </w:rPr>
-        <w:t>Pour maintenant lancer le programme, va sur la tirette "Tools", clique sur "</w:t>
-      </w:r>
-      <w:proofErr w:type="spellStart"/>
-      <w:r>
-        <w:rPr>
-          <w:color w:val="9EB2EB"/>
-        </w:rPr>
-        <w:t>Lua</w:t>
-      </w:r>
-      <w:proofErr w:type="spellEnd"/>
-      <w:r>
-        <w:rPr>
-          <w:color w:val="9EB2EB"/>
-        </w:rPr>
-        <w:t xml:space="preserve"> Console", tu devrais voir une fenêtre s'ouvrir. Dans cette fenêtre, va sur la tirette "Script", et clique sur "Open Script", sélectionne maintenant "</w:t>
+        <w:t>Pour maintenant lancer le programme, va sur la tirette "Tools", clique sur "Lua Console", tu devrais voir une fenêtre s'ouvrir. Dans cette fenêtre, va sur la tirette "Script", et clique sur "Open Script", sélectionne maintenant "</w:t>
       </w:r>
       <w:proofErr w:type="spellStart"/>
       <w:r>
@@ -4110,21 +3936,7 @@
         <w:rPr>
           <w:color w:val="9EB2EB"/>
         </w:rPr>
-        <w:t xml:space="preserve">(La documentation de </w:t>
-      </w:r>
-      <w:proofErr w:type="spellStart"/>
-      <w:r>
-        <w:rPr>
-          <w:color w:val="9EB2EB"/>
-        </w:rPr>
-        <w:t>Bizhawk</w:t>
-      </w:r>
-      <w:proofErr w:type="spellEnd"/>
-      <w:r>
-        <w:rPr>
-          <w:color w:val="9EB2EB"/>
-        </w:rPr>
-        <w:t xml:space="preserve"> devrait être utile)</w:t>
+        <w:t>(La documentation de Bizhawk devrait être utile)</w:t>
       </w:r>
     </w:p>
     <w:p>
@@ -4331,21 +4143,19 @@
         <w:rPr>
           <w:color w:val="9EB2EB"/>
         </w:rPr>
-        <w:t xml:space="preserve">On parlait justement de connexions, mais encore faudrait-il </w:t>
-      </w:r>
-      <w:proofErr w:type="spellStart"/>
-      <w:r>
-        <w:rPr>
-          <w:color w:val="9EB2EB"/>
-        </w:rPr>
-        <w:t>quelles</w:t>
-      </w:r>
-      <w:proofErr w:type="spellEnd"/>
-      <w:r>
-        <w:rPr>
-          <w:color w:val="9EB2EB"/>
-        </w:rPr>
-        <w:t xml:space="preserve"> marchent ! Dans le fichier "</w:t>
+        <w:t>On parlait justement de connexions, mais encore faudrait-il qu</w:t>
+      </w:r>
+      <w:r>
+        <w:rPr>
+          <w:color w:val="9EB2EB"/>
+        </w:rPr>
+        <w:t>’</w:t>
+      </w:r>
+      <w:r>
+        <w:rPr>
+          <w:color w:val="9EB2EB"/>
+        </w:rPr>
+        <w:t>elles marchent ! Dans le fichier "</w:t>
       </w:r>
       <w:proofErr w:type="spellStart"/>
       <w:r>
@@ -4790,7 +4600,19 @@
         <w:rPr>
           <w:color w:val="9EB2EB"/>
         </w:rPr>
-        <w:t xml:space="preserve">Si Mario est seul il ne peut rien, </w:t>
+        <w:t>Si Mario est seul il ne peut rien</w:t>
+      </w:r>
+      <w:r>
+        <w:rPr>
+          <w:color w:val="9EB2EB"/>
+        </w:rPr>
+        <w:t xml:space="preserve"> faire</w:t>
+      </w:r>
+      <w:r>
+        <w:rPr>
+          <w:color w:val="9EB2EB"/>
+        </w:rPr>
+        <w:t xml:space="preserve">, </w:t>
       </w:r>
       <w:r>
         <w:rPr>
@@ -4852,6 +4674,59 @@
         <w:rPr>
           <w:color w:val="9EB2EB"/>
         </w:rPr>
+        <w:t>Seulement nous avons beau avoir une population, il faudrait peut-être les répertorier dans une espèce si ils s’éloignent trop de l’original, va dans le fichier "</w:t>
+      </w:r>
+      <w:proofErr w:type="spellStart"/>
+      <w:r>
+        <w:rPr>
+          <w:color w:val="9EB2EB"/>
+        </w:rPr>
+        <w:t>espece.lua</w:t>
+      </w:r>
+      <w:proofErr w:type="spellEnd"/>
+      <w:r>
+        <w:rPr>
+          <w:color w:val="9EB2EB"/>
+        </w:rPr>
+        <w:t>"</w:t>
+      </w:r>
+      <w:r>
+        <w:rPr>
+          <w:color w:val="9EB2EB"/>
+        </w:rPr>
+        <w:t xml:space="preserve"> et complète la fonction "</w:t>
+      </w:r>
+      <w:proofErr w:type="spellStart"/>
+      <w:r>
+        <w:rPr>
+          <w:color w:val="9EB2EB"/>
+        </w:rPr>
+        <w:t>newEspece</w:t>
+      </w:r>
+      <w:proofErr w:type="spellEnd"/>
+      <w:r>
+        <w:rPr>
+          <w:color w:val="9EB2EB"/>
+        </w:rPr>
+        <w:t>"</w:t>
+      </w:r>
+      <w:r>
+        <w:rPr>
+          <w:color w:val="9EB2EB"/>
+        </w:rPr>
+        <w:t>.</w:t>
+      </w:r>
+    </w:p>
+    <w:p>
+      <w:pPr>
+        <w:rPr>
+          <w:color w:val="9EB2EB"/>
+        </w:rPr>
+      </w:pPr>
+      <w:r>
+        <w:rPr>
+          <w:color w:val="9EB2EB"/>
+        </w:rPr>
         <w:t xml:space="preserve">Pour cela, il faut d'abord que tu récupères </w:t>
       </w:r>
       <w:r>
@@ -4953,6 +4828,74 @@
         <w:rPr>
           <w:color w:val="9EB2EB"/>
         </w:rPr>
+        <w:t xml:space="preserve">C’est bien tu as réussi à capter les entrées, mais la collectivité n’a pas encore conscience de la </w:t>
+      </w:r>
+      <w:r>
+        <w:rPr>
+          <w:color w:val="9EB2EB"/>
+        </w:rPr>
+        <w:t>position de la Camera et de Mario, complète donc les fonctions "</w:t>
+      </w:r>
+      <w:proofErr w:type="spellStart"/>
+      <w:r>
+        <w:rPr>
+          <w:color w:val="9EB2EB"/>
+        </w:rPr>
+        <w:t>getPositionMario</w:t>
+      </w:r>
+      <w:proofErr w:type="spellEnd"/>
+      <w:r>
+        <w:rPr>
+          <w:color w:val="9EB2EB"/>
+        </w:rPr>
+        <w:t>" et "</w:t>
+      </w:r>
+      <w:proofErr w:type="spellStart"/>
+      <w:r>
+        <w:rPr>
+          <w:color w:val="9EB2EB"/>
+        </w:rPr>
+        <w:t>getPositionCamera</w:t>
+      </w:r>
+      <w:proofErr w:type="spellEnd"/>
+      <w:r>
+        <w:rPr>
+          <w:color w:val="9EB2EB"/>
+        </w:rPr>
+        <w:t>" dans "</w:t>
+      </w:r>
+      <w:proofErr w:type="spellStart"/>
+      <w:r>
+        <w:rPr>
+          <w:color w:val="9EB2EB"/>
+        </w:rPr>
+        <w:t>game.lua</w:t>
+      </w:r>
+      <w:proofErr w:type="spellEnd"/>
+      <w:r>
+        <w:rPr>
+          <w:color w:val="9EB2EB"/>
+        </w:rPr>
+        <w:t>".</w:t>
+      </w:r>
+    </w:p>
+    <w:p>
+      <w:pPr>
+        <w:rPr>
+          <w:color w:val="9EB2EB"/>
+        </w:rPr>
+      </w:pPr>
+    </w:p>
+    <w:p>
+      <w:pPr>
+        <w:rPr>
+          <w:color w:val="9EB2EB"/>
+        </w:rPr>
+      </w:pPr>
+      <w:r>
+        <w:rPr>
+          <w:color w:val="9EB2EB"/>
+        </w:rPr>
         <w:t>Bravo pour ton travail ! Si tu décommentes les lignes les lignes 126, 127 et 128 dans le fichier "</w:t>
       </w:r>
       <w:proofErr w:type="spellStart"/>
@@ -4987,7 +4930,27 @@
         <w:rPr>
           <w:color w:val="9EB2EB"/>
         </w:rPr>
-        <w:t>Tout cela est bien, seulement tu n'es pas encore capable de voir sa progression ou même de la sauvegarder.</w:t>
+        <w:t>Tout cela est bien, seulement tu n'es pas encore capable de voir sa progression ou même de la sauvegarder</w:t>
+      </w:r>
+      <w:r>
+        <w:rPr>
+          <w:color w:val="9EB2EB"/>
+        </w:rPr>
+        <w:t xml:space="preserve"> et bien sûr de mettre </w:t>
+      </w:r>
+      <w:proofErr w:type="spellStart"/>
+      <w:r>
+        <w:rPr>
+          <w:color w:val="9EB2EB"/>
+        </w:rPr>
+        <w:t>l’ia</w:t>
+      </w:r>
+      <w:proofErr w:type="spellEnd"/>
+      <w:r>
+        <w:rPr>
+          <w:color w:val="9EB2EB"/>
+        </w:rPr>
+        <w:t xml:space="preserve"> en pause.</w:t>
       </w:r>
     </w:p>
     <w:p>
@@ -5091,6 +5054,75 @@
           <w:color w:val="9EB2EB"/>
         </w:rPr>
       </w:pPr>
+      <w:r>
+        <w:rPr>
+          <w:noProof/>
+          <w:color w:val="9EB2EB"/>
+        </w:rPr>
+        <w:lastRenderedPageBreak/>
+        <w:drawing>
+          <wp:anchor distT="0" distB="0" distL="114300" distR="114300" simplePos="0" relativeHeight="251689984" behindDoc="1" locked="0" layoutInCell="1" allowOverlap="1" wp14:anchorId="0A8660DA" wp14:editId="0244F42C">
+            <wp:simplePos x="0" y="0"/>
+            <wp:positionH relativeFrom="page">
+              <wp:align>left</wp:align>
+            </wp:positionH>
+            <wp:positionV relativeFrom="paragraph">
+              <wp:posOffset>-900743</wp:posOffset>
+            </wp:positionV>
+            <wp:extent cx="7575550" cy="10699115"/>
+            <wp:effectExtent l="0" t="0" r="6350" b="6985"/>
+            <wp:wrapNone/>
+            <wp:docPr id="1606855823" name="Image 1606855823" descr="Une image contenant capture d’écran, texte, Rectangle, ligne&#10;&#10;Description générée automatiquement"/>
+            <wp:cNvGraphicFramePr>
+              <a:graphicFrameLocks xmlns:a="http://schemas.openxmlformats.org/drawingml/2006/main" noChangeAspect="1"/>
+            </wp:cNvGraphicFramePr>
+            <a:graphic xmlns:a="http://schemas.openxmlformats.org/drawingml/2006/main">
+              <a:graphicData uri="http://schemas.openxmlformats.org/drawingml/2006/picture">
+                <pic:pic xmlns:pic="http://schemas.openxmlformats.org/drawingml/2006/picture">
+                  <pic:nvPicPr>
+                    <pic:cNvPr id="225940445" name="Image 225940445" descr="Une image contenant capture d’écran, texte, Rectangle, ligne&#10;&#10;Description générée automatiquement"/>
+                    <pic:cNvPicPr>
+                      <a:picLocks noChangeAspect="1" noChangeArrowheads="1"/>
+                    </pic:cNvPicPr>
+                  </pic:nvPicPr>
+                  <pic:blipFill>
+                    <a:blip r:embed="rId6">
+                      <a:extLst>
+                        <a:ext uri="{28A0092B-C50C-407E-A947-70E740481C1C}">
+                          <a14:useLocalDpi xmlns:a14="http://schemas.microsoft.com/office/drawing/2010/main" val="0"/>
+                        </a:ext>
+                      </a:extLst>
+                    </a:blip>
+                    <a:srcRect/>
+                    <a:stretch>
+                      <a:fillRect/>
+                    </a:stretch>
+                  </pic:blipFill>
+                  <pic:spPr bwMode="auto">
+                    <a:xfrm>
+                      <a:off x="0" y="0"/>
+                      <a:ext cx="7575550" cy="10699115"/>
+                    </a:xfrm>
+                    <a:prstGeom prst="rect">
+                      <a:avLst/>
+                    </a:prstGeom>
+                    <a:noFill/>
+                    <a:ln>
+                      <a:noFill/>
+                    </a:ln>
+                  </pic:spPr>
+                </pic:pic>
+              </a:graphicData>
+            </a:graphic>
+            <wp14:sizeRelH relativeFrom="page">
+              <wp14:pctWidth>0</wp14:pctWidth>
+            </wp14:sizeRelH>
+            <wp14:sizeRelV relativeFrom="page">
+              <wp14:pctHeight>0</wp14:pctHeight>
+            </wp14:sizeRelV>
+          </wp:anchor>
+        </w:drawing>
+      </w:r>
       <w:r>
         <w:rPr>
           <w:noProof/>
@@ -5152,6 +5184,129 @@
             </a:graphic>
           </wp:inline>
         </w:drawing>
+      </w:r>
+    </w:p>
+    <w:p>
+      <w:pPr>
+        <w:rPr>
+          <w:color w:val="9EB2EB"/>
+        </w:rPr>
+      </w:pPr>
+      <w:r>
+        <w:rPr>
+          <w:color w:val="9EB2EB"/>
+        </w:rPr>
+        <w:t xml:space="preserve">Pour réussir à enfin mettre </w:t>
+      </w:r>
+      <w:proofErr w:type="spellStart"/>
+      <w:r>
+        <w:rPr>
+          <w:color w:val="9EB2EB"/>
+        </w:rPr>
+        <w:t>l’ia</w:t>
+      </w:r>
+      <w:proofErr w:type="spellEnd"/>
+      <w:r>
+        <w:rPr>
+          <w:color w:val="9EB2EB"/>
+        </w:rPr>
+        <w:t xml:space="preserve"> en pause complète la fonction "</w:t>
+      </w:r>
+      <w:proofErr w:type="spellStart"/>
+      <w:r>
+        <w:rPr>
+          <w:color w:val="9EB2EB"/>
+        </w:rPr>
+        <w:t>traitementPause</w:t>
+      </w:r>
+      <w:proofErr w:type="spellEnd"/>
+      <w:r>
+        <w:rPr>
+          <w:color w:val="9EB2EB"/>
+        </w:rPr>
+        <w:t>" dans "</w:t>
+      </w:r>
+      <w:proofErr w:type="spellStart"/>
+      <w:r>
+        <w:rPr>
+          <w:color w:val="9EB2EB"/>
+        </w:rPr>
+        <w:t>game.lua</w:t>
+      </w:r>
+      <w:proofErr w:type="spellEnd"/>
+      <w:r>
+        <w:rPr>
+          <w:color w:val="9EB2EB"/>
+        </w:rPr>
+        <w:t>".</w:t>
+      </w:r>
+    </w:p>
+    <w:p>
+      <w:pPr>
+        <w:rPr>
+          <w:color w:val="9EB2EB"/>
+        </w:rPr>
+      </w:pPr>
+    </w:p>
+    <w:p>
+      <w:pPr>
+        <w:rPr>
+          <w:color w:val="9EB2EB"/>
+        </w:rPr>
+      </w:pPr>
+    </w:p>
+    <w:p>
+      <w:pPr>
+        <w:rPr>
+          <w:color w:val="9EB2EB"/>
+        </w:rPr>
+      </w:pPr>
+    </w:p>
+    <w:p>
+      <w:pPr>
+        <w:rPr>
+          <w:color w:val="9EB2EB"/>
+        </w:rPr>
+      </w:pPr>
+      <w:r>
+        <w:rPr>
+          <w:color w:val="9EB2EB"/>
+        </w:rPr>
+        <w:t>Bravo, tu as réussi à fournir à Mario tout les éléments nécessaires à réaliser son rêves, bon il lui faudra énormément d’heure tout de même pour le faire, mais il est sûr de réaliser cela et c’est grâce à toi !</w:t>
+      </w:r>
+    </w:p>
+    <w:p>
+      <w:pPr>
+        <w:rPr>
+          <w:color w:val="9EB2EB"/>
+        </w:rPr>
+      </w:pPr>
+    </w:p>
+    <w:p>
+      <w:pPr>
+        <w:rPr>
+          <w:color w:val="9EB2EB"/>
+        </w:rPr>
+      </w:pPr>
+      <w:r>
+        <w:rPr>
+          <w:color w:val="9EB2EB"/>
+        </w:rPr>
+        <w:t>Si jamais tu voudrais tenter de l’aider un peu plus n’hésite pas à tester de changer les variables dans "</w:t>
+      </w:r>
+      <w:proofErr w:type="spellStart"/>
+      <w:r>
+        <w:rPr>
+          <w:color w:val="9EB2EB"/>
+        </w:rPr>
+        <w:t>constantes.lua</w:t>
+      </w:r>
+      <w:proofErr w:type="spellEnd"/>
+      <w:r>
+        <w:rPr>
+          <w:color w:val="9EB2EB"/>
+        </w:rPr>
+        <w:t xml:space="preserve">" et voir les effets que cela produit ! Ou bien essaie de rajouter plus d’options en lisant un peu plus la documentation de Bizhawk, je suis sûr que tu pourrais trouver quelque chose d’intéressant ! En bref n’hésite pas à faire ce qu’il te plaît ! </w:t>
       </w:r>
     </w:p>
     <w:sectPr>

</xml_diff>